<commit_message>
Plano de Garantia de Qualidade - GOIT
</commit_message>
<xml_diff>
--- a/Documentação/Plano de Qualidade/Plano_de_Garantia_da_Qualidade - GOIT.docx
+++ b/Documentação/Plano de Qualidade/Plano_de_Garantia_da_Qualidade - GOIT.docx
@@ -4,10 +4,7 @@
   <w:body>
     <w:p>
       <w:pPr>
-        <w:jc w:val="both"/>
-        <w:rPr>
-          <w:rFonts w:ascii="Arial" w:hAnsi="Arial" w:cs="Arial"/>
-        </w:rPr>
+        <w:pStyle w:val="Subttulo"/>
       </w:pPr>
     </w:p>
     <w:p>
@@ -253,7 +250,31 @@
           <w:sz w:val="40"/>
           <w:szCs w:val="40"/>
         </w:rPr>
-        <w:t>&lt;Gabriel Felipe – Thales Yahya e Tiago Paulin&gt;</w:t>
+        <w:t xml:space="preserve">&lt;Gabriel Felipe – Thales Yahya e Tiago </w:t>
+      </w:r>
+      <w:proofErr w:type="spellStart"/>
+      <w:r>
+        <w:rPr>
+          <w:rFonts w:ascii="Arial" w:hAnsi="Arial" w:cs="Arial"/>
+          <w:b/>
+          <w:i/>
+          <w:iCs/>
+          <w:sz w:val="40"/>
+          <w:szCs w:val="40"/>
+        </w:rPr>
+        <w:t>Paulin</w:t>
+      </w:r>
+      <w:proofErr w:type="spellEnd"/>
+      <w:r>
+        <w:rPr>
+          <w:rFonts w:ascii="Arial" w:hAnsi="Arial" w:cs="Arial"/>
+          <w:b/>
+          <w:i/>
+          <w:iCs/>
+          <w:sz w:val="40"/>
+          <w:szCs w:val="40"/>
+        </w:rPr>
+        <w:t>&gt;</w:t>
       </w:r>
     </w:p>
     <w:p>
@@ -284,7 +305,16 @@
           <w:sz w:val="40"/>
           <w:szCs w:val="40"/>
         </w:rPr>
-        <w:t>Versão 1.0</w:t>
+        <w:t>Versão 1.</w:t>
+      </w:r>
+      <w:r>
+        <w:rPr>
+          <w:rFonts w:ascii="Arial" w:hAnsi="Arial" w:cs="Arial"/>
+          <w:b/>
+          <w:sz w:val="40"/>
+          <w:szCs w:val="40"/>
+        </w:rPr>
+        <w:t>1</w:t>
       </w:r>
     </w:p>
     <w:p>
@@ -598,12 +628,6 @@
         <w:gridCol w:w="2156"/>
       </w:tblGrid>
       <w:tr>
-        <w:tblPrEx>
-          <w:tblCellMar>
-            <w:top w:w="0" w:type="dxa"/>
-            <w:bottom w:w="0" w:type="dxa"/>
-          </w:tblCellMar>
-        </w:tblPrEx>
         <w:tc>
           <w:tcPr>
             <w:tcW w:w="2304" w:type="dxa"/>
@@ -710,12 +734,6 @@
         </w:tc>
       </w:tr>
       <w:tr>
-        <w:tblPrEx>
-          <w:tblCellMar>
-            <w:top w:w="0" w:type="dxa"/>
-            <w:bottom w:w="0" w:type="dxa"/>
-          </w:tblCellMar>
-        </w:tblPrEx>
         <w:tc>
           <w:tcPr>
             <w:tcW w:w="2304" w:type="dxa"/>
@@ -833,12 +851,6 @@
         </w:tc>
       </w:tr>
       <w:tr>
-        <w:tblPrEx>
-          <w:tblCellMar>
-            <w:top w:w="0" w:type="dxa"/>
-            <w:bottom w:w="0" w:type="dxa"/>
-          </w:tblCellMar>
-        </w:tblPrEx>
         <w:tc>
           <w:tcPr>
             <w:tcW w:w="2304" w:type="dxa"/>
@@ -854,17 +866,19 @@
               <w:pStyle w:val="Tabletext"/>
               <w:rPr>
                 <w:rFonts w:ascii="Arial" w:hAnsi="Arial" w:cs="Arial"/>
-                <w:sz w:val="24"/>
-                <w:szCs w:val="24"/>
-              </w:rPr>
-            </w:pPr>
-            <w:r>
-              <w:rPr>
-                <w:rFonts w:ascii="Arial" w:hAnsi="Arial" w:cs="Arial"/>
-                <w:sz w:val="22"/>
-                <w:szCs w:val="22"/>
-              </w:rPr>
-              <w:t>RQ (Representante da Qualidade)</w:t>
+                <w:sz w:val="22"/>
+                <w:szCs w:val="22"/>
+                <w:lang w:val="pt-BR"/>
+              </w:rPr>
+            </w:pPr>
+            <w:r>
+              <w:rPr>
+                <w:rFonts w:ascii="Arial" w:hAnsi="Arial" w:cs="Arial"/>
+                <w:sz w:val="22"/>
+                <w:szCs w:val="22"/>
+                <w:lang w:val="pt-BR"/>
+              </w:rPr>
+              <w:t>Gerente de Requisitos</w:t>
             </w:r>
           </w:p>
         </w:tc>
@@ -883,16 +897,16 @@
               <w:pStyle w:val="Tabletext"/>
               <w:rPr>
                 <w:rFonts w:ascii="Arial" w:hAnsi="Arial" w:cs="Arial"/>
-                <w:sz w:val="24"/>
-                <w:szCs w:val="24"/>
+                <w:sz w:val="22"/>
+                <w:szCs w:val="22"/>
                 <w:lang w:val="pt-BR"/>
               </w:rPr>
             </w:pPr>
             <w:r>
               <w:rPr>
                 <w:rFonts w:ascii="Arial" w:hAnsi="Arial" w:cs="Arial"/>
-                <w:sz w:val="24"/>
-                <w:szCs w:val="24"/>
+                <w:sz w:val="22"/>
+                <w:szCs w:val="22"/>
                 <w:lang w:val="pt-BR"/>
               </w:rPr>
               <w:t>Gabriel Felipe Jess Meira</w:t>
@@ -914,16 +928,16 @@
               <w:pStyle w:val="Tabletext"/>
               <w:rPr>
                 <w:rFonts w:ascii="Arial" w:hAnsi="Arial" w:cs="Arial"/>
-                <w:sz w:val="24"/>
-                <w:szCs w:val="24"/>
+                <w:sz w:val="22"/>
+                <w:szCs w:val="22"/>
                 <w:lang w:val="pt-BR"/>
               </w:rPr>
             </w:pPr>
             <w:r>
               <w:rPr>
                 <w:rFonts w:ascii="Arial" w:hAnsi="Arial" w:cs="Arial"/>
-                <w:sz w:val="24"/>
-                <w:szCs w:val="24"/>
+                <w:sz w:val="22"/>
+                <w:szCs w:val="22"/>
                 <w:lang w:val="pt-BR"/>
               </w:rPr>
               <w:t>08/11/2023</w:t>
@@ -954,12 +968,6 @@
         </w:tc>
       </w:tr>
       <w:tr>
-        <w:tblPrEx>
-          <w:tblCellMar>
-            <w:top w:w="0" w:type="dxa"/>
-            <w:bottom w:w="0" w:type="dxa"/>
-          </w:tblCellMar>
-        </w:tblPrEx>
         <w:tc>
           <w:tcPr>
             <w:tcW w:w="2304" w:type="dxa"/>
@@ -975,17 +983,53 @@
               <w:pStyle w:val="Tabletext"/>
               <w:rPr>
                 <w:rFonts w:ascii="Arial" w:hAnsi="Arial" w:cs="Arial"/>
-                <w:sz w:val="22"/>
-                <w:szCs w:val="22"/>
-              </w:rPr>
-            </w:pPr>
-            <w:r>
-              <w:rPr>
-                <w:rFonts w:ascii="Arial" w:hAnsi="Arial" w:cs="Arial"/>
-                <w:sz w:val="22"/>
-                <w:szCs w:val="22"/>
-              </w:rPr>
-              <w:t>RQ (Representante da Qualidade)</w:t>
+                <w:sz w:val="24"/>
+                <w:szCs w:val="24"/>
+              </w:rPr>
+            </w:pPr>
+            <w:r>
+              <w:rPr>
+                <w:rFonts w:ascii="Arial" w:hAnsi="Arial" w:cs="Arial"/>
+                <w:sz w:val="22"/>
+                <w:szCs w:val="22"/>
+              </w:rPr>
+              <w:t>RQ (</w:t>
+            </w:r>
+            <w:proofErr w:type="spellStart"/>
+            <w:r>
+              <w:rPr>
+                <w:rFonts w:ascii="Arial" w:hAnsi="Arial" w:cs="Arial"/>
+                <w:sz w:val="22"/>
+                <w:szCs w:val="22"/>
+              </w:rPr>
+              <w:t>Representante</w:t>
+            </w:r>
+            <w:proofErr w:type="spellEnd"/>
+            <w:r>
+              <w:rPr>
+                <w:rFonts w:ascii="Arial" w:hAnsi="Arial" w:cs="Arial"/>
+                <w:sz w:val="22"/>
+                <w:szCs w:val="22"/>
+              </w:rPr>
+              <w:t xml:space="preserve"> da </w:t>
+            </w:r>
+            <w:proofErr w:type="spellStart"/>
+            <w:r>
+              <w:rPr>
+                <w:rFonts w:ascii="Arial" w:hAnsi="Arial" w:cs="Arial"/>
+                <w:sz w:val="22"/>
+                <w:szCs w:val="22"/>
+              </w:rPr>
+              <w:t>Qualidade</w:t>
+            </w:r>
+            <w:proofErr w:type="spellEnd"/>
+            <w:r>
+              <w:rPr>
+                <w:rFonts w:ascii="Arial" w:hAnsi="Arial" w:cs="Arial"/>
+                <w:sz w:val="22"/>
+                <w:szCs w:val="22"/>
+              </w:rPr>
+              <w:t>)</w:t>
             </w:r>
           </w:p>
         </w:tc>
@@ -1016,7 +1060,7 @@
                 <w:szCs w:val="24"/>
                 <w:lang w:val="pt-BR"/>
               </w:rPr>
-              <w:t>Thales Yahya</w:t>
+              <w:t>Gabriel Felipe Jess Meira</w:t>
             </w:r>
           </w:p>
         </w:tc>
@@ -1075,12 +1119,6 @@
         </w:tc>
       </w:tr>
       <w:tr>
-        <w:tblPrEx>
-          <w:tblCellMar>
-            <w:top w:w="0" w:type="dxa"/>
-            <w:bottom w:w="0" w:type="dxa"/>
-          </w:tblCellMar>
-        </w:tblPrEx>
         <w:tc>
           <w:tcPr>
             <w:tcW w:w="2304" w:type="dxa"/>
@@ -1106,7 +1144,43 @@
                 <w:sz w:val="22"/>
                 <w:szCs w:val="22"/>
               </w:rPr>
-              <w:t>RQ (Representante da Qualidade)</w:t>
+              <w:t>RQ (</w:t>
+            </w:r>
+            <w:proofErr w:type="spellStart"/>
+            <w:r>
+              <w:rPr>
+                <w:rFonts w:ascii="Arial" w:hAnsi="Arial" w:cs="Arial"/>
+                <w:sz w:val="22"/>
+                <w:szCs w:val="22"/>
+              </w:rPr>
+              <w:t>Representante</w:t>
+            </w:r>
+            <w:proofErr w:type="spellEnd"/>
+            <w:r>
+              <w:rPr>
+                <w:rFonts w:ascii="Arial" w:hAnsi="Arial" w:cs="Arial"/>
+                <w:sz w:val="22"/>
+                <w:szCs w:val="22"/>
+              </w:rPr>
+              <w:t xml:space="preserve"> da </w:t>
+            </w:r>
+            <w:proofErr w:type="spellStart"/>
+            <w:r>
+              <w:rPr>
+                <w:rFonts w:ascii="Arial" w:hAnsi="Arial" w:cs="Arial"/>
+                <w:sz w:val="22"/>
+                <w:szCs w:val="22"/>
+              </w:rPr>
+              <w:t>Qualidade</w:t>
+            </w:r>
+            <w:proofErr w:type="spellEnd"/>
+            <w:r>
+              <w:rPr>
+                <w:rFonts w:ascii="Arial" w:hAnsi="Arial" w:cs="Arial"/>
+                <w:sz w:val="22"/>
+                <w:szCs w:val="22"/>
+              </w:rPr>
+              <w:t>)</w:t>
             </w:r>
           </w:p>
         </w:tc>
@@ -1137,7 +1211,7 @@
                 <w:szCs w:val="24"/>
                 <w:lang w:val="pt-BR"/>
               </w:rPr>
-              <w:t>Tiago Vieira Paulin</w:t>
+              <w:t>Thales Yahya</w:t>
             </w:r>
           </w:p>
         </w:tc>
@@ -1195,6 +1269,168 @@
           </w:p>
         </w:tc>
       </w:tr>
+      <w:tr>
+        <w:tc>
+          <w:tcPr>
+            <w:tcW w:w="2304" w:type="dxa"/>
+            <w:tcBorders>
+              <w:top w:val="single" w:sz="6" w:space="0" w:color="auto"/>
+              <w:left w:val="single" w:sz="6" w:space="0" w:color="auto"/>
+              <w:bottom w:val="single" w:sz="6" w:space="0" w:color="auto"/>
+              <w:right w:val="single" w:sz="6" w:space="0" w:color="auto"/>
+            </w:tcBorders>
+          </w:tcPr>
+          <w:p>
+            <w:pPr>
+              <w:pStyle w:val="Tabletext"/>
+              <w:rPr>
+                <w:rFonts w:ascii="Arial" w:hAnsi="Arial" w:cs="Arial"/>
+                <w:sz w:val="22"/>
+                <w:szCs w:val="22"/>
+              </w:rPr>
+            </w:pPr>
+            <w:r>
+              <w:rPr>
+                <w:rFonts w:ascii="Arial" w:hAnsi="Arial" w:cs="Arial"/>
+                <w:sz w:val="22"/>
+                <w:szCs w:val="22"/>
+              </w:rPr>
+              <w:t>RQ (</w:t>
+            </w:r>
+            <w:proofErr w:type="spellStart"/>
+            <w:r>
+              <w:rPr>
+                <w:rFonts w:ascii="Arial" w:hAnsi="Arial" w:cs="Arial"/>
+                <w:sz w:val="22"/>
+                <w:szCs w:val="22"/>
+              </w:rPr>
+              <w:t>Representante</w:t>
+            </w:r>
+            <w:proofErr w:type="spellEnd"/>
+            <w:r>
+              <w:rPr>
+                <w:rFonts w:ascii="Arial" w:hAnsi="Arial" w:cs="Arial"/>
+                <w:sz w:val="22"/>
+                <w:szCs w:val="22"/>
+              </w:rPr>
+              <w:t xml:space="preserve"> da </w:t>
+            </w:r>
+            <w:proofErr w:type="spellStart"/>
+            <w:r>
+              <w:rPr>
+                <w:rFonts w:ascii="Arial" w:hAnsi="Arial" w:cs="Arial"/>
+                <w:sz w:val="22"/>
+                <w:szCs w:val="22"/>
+              </w:rPr>
+              <w:t>Qualidade</w:t>
+            </w:r>
+            <w:proofErr w:type="spellEnd"/>
+            <w:r>
+              <w:rPr>
+                <w:rFonts w:ascii="Arial" w:hAnsi="Arial" w:cs="Arial"/>
+                <w:sz w:val="22"/>
+                <w:szCs w:val="22"/>
+              </w:rPr>
+              <w:t>)</w:t>
+            </w:r>
+          </w:p>
+        </w:tc>
+        <w:tc>
+          <w:tcPr>
+            <w:tcW w:w="3049" w:type="dxa"/>
+            <w:tcBorders>
+              <w:top w:val="single" w:sz="6" w:space="0" w:color="auto"/>
+              <w:left w:val="single" w:sz="6" w:space="0" w:color="auto"/>
+              <w:bottom w:val="single" w:sz="6" w:space="0" w:color="auto"/>
+              <w:right w:val="single" w:sz="6" w:space="0" w:color="auto"/>
+            </w:tcBorders>
+          </w:tcPr>
+          <w:p>
+            <w:pPr>
+              <w:pStyle w:val="Tabletext"/>
+              <w:rPr>
+                <w:rFonts w:ascii="Arial" w:hAnsi="Arial" w:cs="Arial"/>
+                <w:sz w:val="24"/>
+                <w:szCs w:val="24"/>
+                <w:lang w:val="pt-BR"/>
+              </w:rPr>
+            </w:pPr>
+            <w:r>
+              <w:rPr>
+                <w:rFonts w:ascii="Arial" w:hAnsi="Arial" w:cs="Arial"/>
+                <w:sz w:val="24"/>
+                <w:szCs w:val="24"/>
+                <w:lang w:val="pt-BR"/>
+              </w:rPr>
+              <w:t xml:space="preserve">Tiago Vieira </w:t>
+            </w:r>
+            <w:proofErr w:type="spellStart"/>
+            <w:r>
+              <w:rPr>
+                <w:rFonts w:ascii="Arial" w:hAnsi="Arial" w:cs="Arial"/>
+                <w:sz w:val="24"/>
+                <w:szCs w:val="24"/>
+                <w:lang w:val="pt-BR"/>
+              </w:rPr>
+              <w:t>Paulin</w:t>
+            </w:r>
+            <w:proofErr w:type="spellEnd"/>
+          </w:p>
+        </w:tc>
+        <w:tc>
+          <w:tcPr>
+            <w:tcW w:w="1847" w:type="dxa"/>
+            <w:tcBorders>
+              <w:top w:val="single" w:sz="6" w:space="0" w:color="auto"/>
+              <w:left w:val="single" w:sz="6" w:space="0" w:color="auto"/>
+              <w:bottom w:val="single" w:sz="6" w:space="0" w:color="auto"/>
+              <w:right w:val="single" w:sz="6" w:space="0" w:color="auto"/>
+            </w:tcBorders>
+          </w:tcPr>
+          <w:p>
+            <w:pPr>
+              <w:pStyle w:val="Tabletext"/>
+              <w:rPr>
+                <w:rFonts w:ascii="Arial" w:hAnsi="Arial" w:cs="Arial"/>
+                <w:sz w:val="24"/>
+                <w:szCs w:val="24"/>
+                <w:lang w:val="pt-BR"/>
+              </w:rPr>
+            </w:pPr>
+            <w:r>
+              <w:rPr>
+                <w:rFonts w:ascii="Arial" w:hAnsi="Arial" w:cs="Arial"/>
+                <w:sz w:val="24"/>
+                <w:szCs w:val="24"/>
+                <w:lang w:val="pt-BR"/>
+              </w:rPr>
+              <w:t>08/11/2023</w:t>
+            </w:r>
+          </w:p>
+        </w:tc>
+        <w:tc>
+          <w:tcPr>
+            <w:tcW w:w="2156" w:type="dxa"/>
+            <w:tcBorders>
+              <w:top w:val="single" w:sz="6" w:space="0" w:color="auto"/>
+              <w:left w:val="single" w:sz="6" w:space="0" w:color="auto"/>
+              <w:bottom w:val="single" w:sz="6" w:space="0" w:color="auto"/>
+              <w:right w:val="single" w:sz="6" w:space="0" w:color="auto"/>
+            </w:tcBorders>
+          </w:tcPr>
+          <w:p>
+            <w:pPr>
+              <w:pStyle w:val="Tabletext"/>
+              <w:rPr>
+                <w:rFonts w:ascii="Arial" w:hAnsi="Arial" w:cs="Arial"/>
+                <w:sz w:val="24"/>
+                <w:szCs w:val="24"/>
+                <w:lang w:val="pt-BR"/>
+              </w:rPr>
+            </w:pPr>
+          </w:p>
+        </w:tc>
+      </w:tr>
     </w:tbl>
     <w:p>
       <w:pPr>
@@ -1591,7 +1827,7 @@
           <w:rFonts w:ascii="Arial" w:hAnsi="Arial" w:cs="Arial"/>
           <w:noProof/>
         </w:rPr>
-        <w:t>3</w:t>
+        <w:t>4</w:t>
       </w:r>
       <w:r>
         <w:rPr>
@@ -1798,7 +2034,7 @@
           <w:rFonts w:ascii="Arial" w:hAnsi="Arial" w:cs="Arial"/>
           <w:noProof/>
         </w:rPr>
-        <w:t>4</w:t>
+        <w:t>5</w:t>
       </w:r>
       <w:r>
         <w:rPr>
@@ -1867,7 +2103,7 @@
           <w:rFonts w:ascii="Arial" w:hAnsi="Arial" w:cs="Arial"/>
           <w:noProof/>
         </w:rPr>
-        <w:t>4</w:t>
+        <w:t>5</w:t>
       </w:r>
       <w:r>
         <w:rPr>
@@ -2195,7 +2431,25 @@
                 <w:szCs w:val="22"/>
                 <w:lang w:eastAsia="en-US"/>
               </w:rPr>
-              <w:t>Plano de Qualidade</w:t>
+              <w:t>Plano de</w:t>
+            </w:r>
+            <w:r>
+              <w:rPr>
+                <w:rFonts w:ascii="Arial" w:hAnsi="Arial" w:cs="Arial"/>
+                <w:sz w:val="22"/>
+                <w:szCs w:val="22"/>
+                <w:lang w:eastAsia="en-US"/>
+              </w:rPr>
+              <w:t xml:space="preserve"> Garantia de</w:t>
+            </w:r>
+            <w:r>
+              <w:rPr>
+                <w:rFonts w:ascii="Arial" w:hAnsi="Arial" w:cs="Arial"/>
+                <w:sz w:val="22"/>
+                <w:szCs w:val="22"/>
+                <w:lang w:eastAsia="en-US"/>
+              </w:rPr>
+              <w:t xml:space="preserve"> Qualidade</w:t>
             </w:r>
           </w:p>
         </w:tc>
@@ -2207,10 +2461,9 @@
           <w:p>
             <w:pPr>
               <w:pStyle w:val="InfoBlue"/>
-              <w:ind w:left="0"/>
-            </w:pPr>
-            <w:r>
-              <w:t>linkdogit</w:t>
+            </w:pPr>
+            <w:r>
+              <w:t>https://github.com/gabrielfjmeira/GarantiaDeQualidadeGOIT/blob/main/Documentação/Plano%20de%20Qualidade/Plano_de_Garantia_da_Qualidade%20-%20GOIT.docx</w:t>
             </w:r>
           </w:p>
         </w:tc>
@@ -2222,7 +2475,6 @@
           <w:p>
             <w:pPr>
               <w:pStyle w:val="InfoBlue"/>
-              <w:ind w:left="0"/>
             </w:pPr>
             <w:r>
               <w:t>1.0</w:t>
@@ -2284,7 +2536,7 @@
                 <w:szCs w:val="22"/>
                 <w:lang w:eastAsia="en-US"/>
               </w:rPr>
-              <w:t>linkdogit</w:t>
+              <w:t>https://github.com/gabrielfjmeira/GarantiaDeQualidadeGOIT/blob/main/Documentação/Artefatos/ENGENHARIA_DE_REQUISITOS_-_GOIT.xlsx</w:t>
             </w:r>
           </w:p>
         </w:tc>
@@ -2363,7 +2615,86 @@
                 <w:sz w:val="22"/>
                 <w:szCs w:val="22"/>
               </w:rPr>
-              <w:t>linkdogit</w:t>
+              <w:t>https://github.com/gabrielfjmeira/GarantiaDeQualidadeGOIT/blob/main/Documentação/Artefatos/Caso_de_Uso_goit.png</w:t>
+            </w:r>
+          </w:p>
+        </w:tc>
+        <w:tc>
+          <w:tcPr>
+            <w:tcW w:w="1403" w:type="dxa"/>
+            <w:vAlign w:val="center"/>
+          </w:tcPr>
+          <w:p>
+            <w:pPr>
+              <w:pStyle w:val="Corpodetexto"/>
+              <w:rPr>
+                <w:rFonts w:ascii="Arial" w:hAnsi="Arial" w:cs="Arial"/>
+                <w:sz w:val="22"/>
+                <w:szCs w:val="22"/>
+              </w:rPr>
+            </w:pPr>
+            <w:r>
+              <w:rPr>
+                <w:rFonts w:ascii="Arial" w:hAnsi="Arial" w:cs="Arial"/>
+                <w:sz w:val="22"/>
+                <w:szCs w:val="22"/>
+              </w:rPr>
+              <w:t>1.0</w:t>
+            </w:r>
+          </w:p>
+        </w:tc>
+      </w:tr>
+      <w:tr>
+        <w:trPr>
+          <w:trHeight w:val="880"/>
+        </w:trPr>
+        <w:tc>
+          <w:tcPr>
+            <w:tcW w:w="2708" w:type="dxa"/>
+            <w:vAlign w:val="center"/>
+          </w:tcPr>
+          <w:p>
+            <w:pPr>
+              <w:pStyle w:val="Corpodetexto"/>
+              <w:jc w:val="both"/>
+              <w:rPr>
+                <w:rFonts w:ascii="Arial" w:hAnsi="Arial" w:cs="Arial"/>
+                <w:sz w:val="22"/>
+                <w:szCs w:val="22"/>
+              </w:rPr>
+            </w:pPr>
+            <w:r>
+              <w:rPr>
+                <w:rFonts w:ascii="Arial" w:hAnsi="Arial" w:cs="Arial"/>
+                <w:sz w:val="22"/>
+                <w:szCs w:val="22"/>
+              </w:rPr>
+              <w:t>Checklist de Avaliação Engenharia de Requisitos</w:t>
+            </w:r>
+          </w:p>
+        </w:tc>
+        <w:tc>
+          <w:tcPr>
+            <w:tcW w:w="5695" w:type="dxa"/>
+            <w:vAlign w:val="center"/>
+          </w:tcPr>
+          <w:p>
+            <w:pPr>
+              <w:pStyle w:val="Corpodetexto"/>
+              <w:jc w:val="center"/>
+              <w:rPr>
+                <w:rFonts w:ascii="Arial" w:hAnsi="Arial" w:cs="Arial"/>
+                <w:sz w:val="22"/>
+                <w:szCs w:val="22"/>
+              </w:rPr>
+            </w:pPr>
+            <w:r>
+              <w:rPr>
+                <w:rFonts w:ascii="Arial" w:hAnsi="Arial" w:cs="Arial"/>
+                <w:sz w:val="22"/>
+                <w:szCs w:val="22"/>
+              </w:rPr>
+              <w:t>https://github.com/gabrielfjmeira/GarantiaDeQualidadeGOIT/blob/main/Documentação/Avaliação%20da%20Qualidade/checklist_qualidade_engenharia_de_requisitos.html</w:t>
             </w:r>
           </w:p>
         </w:tc>
@@ -2446,11 +2777,17 @@
         <w:pStyle w:val="Corpodetexto"/>
         <w:ind w:left="708"/>
         <w:rPr>
+          <w:rFonts w:ascii="Arial" w:hAnsi="Arial" w:cs="Arial"/>
+          <w:sz w:val="22"/>
+          <w:szCs w:val="22"/>
           <w:lang w:val="sv-SE" w:eastAsia="en-US"/>
         </w:rPr>
       </w:pPr>
       <w:r>
         <w:rPr>
+          <w:rFonts w:ascii="Arial" w:hAnsi="Arial" w:cs="Arial"/>
+          <w:sz w:val="22"/>
+          <w:szCs w:val="22"/>
           <w:lang w:val="sv-SE" w:eastAsia="en-US"/>
         </w:rPr>
         <w:t>Na seção 3, o plano de avaliação está especificado com as datas e os artefatos a serem avaliados nas auditorias.</w:t>
@@ -2461,11 +2798,17 @@
         <w:pStyle w:val="Corpodetexto"/>
         <w:ind w:left="708"/>
         <w:rPr>
+          <w:rFonts w:ascii="Arial" w:hAnsi="Arial" w:cs="Arial"/>
+          <w:sz w:val="22"/>
+          <w:szCs w:val="22"/>
           <w:lang w:val="sv-SE" w:eastAsia="en-US"/>
         </w:rPr>
       </w:pPr>
       <w:r>
         <w:rPr>
+          <w:rFonts w:ascii="Arial" w:hAnsi="Arial" w:cs="Arial"/>
+          <w:sz w:val="22"/>
+          <w:szCs w:val="22"/>
           <w:lang w:val="sv-SE" w:eastAsia="en-US"/>
         </w:rPr>
         <w:t>O link do repositório que irá armazenar todos os artefatos referente a este plano de qualidade.</w:t>
@@ -2476,11 +2819,17 @@
         <w:pStyle w:val="Corpodetexto"/>
         <w:ind w:left="708"/>
         <w:rPr>
+          <w:rFonts w:ascii="Arial" w:hAnsi="Arial" w:cs="Arial"/>
+          <w:sz w:val="22"/>
+          <w:szCs w:val="22"/>
           <w:lang w:val="sv-SE" w:eastAsia="en-US"/>
         </w:rPr>
       </w:pPr>
       <w:r>
         <w:rPr>
+          <w:rFonts w:ascii="Arial" w:hAnsi="Arial" w:cs="Arial"/>
+          <w:sz w:val="22"/>
+          <w:szCs w:val="22"/>
           <w:lang w:val="sv-SE" w:eastAsia="en-US"/>
         </w:rPr>
         <w:t>Na seção 5, as não conformidades estão sendo especificadas para que posteriormente possam ser utilizadas nas audiorias de qualidade.</w:t>
@@ -2492,11 +2841,16 @@
         <w:ind w:left="708"/>
         <w:rPr>
           <w:rFonts w:ascii="Arial" w:hAnsi="Arial" w:cs="Arial"/>
+          <w:sz w:val="22"/>
+          <w:szCs w:val="22"/>
           <w:lang w:val="sv-SE" w:eastAsia="en-US"/>
         </w:rPr>
       </w:pPr>
       <w:r>
         <w:rPr>
+          <w:rFonts w:ascii="Arial" w:hAnsi="Arial" w:cs="Arial"/>
+          <w:sz w:val="22"/>
+          <w:szCs w:val="22"/>
           <w:lang w:val="sv-SE" w:eastAsia="en-US"/>
         </w:rPr>
         <w:t>Por fim, na seção 6, está o contato para o responsável do escalonamento, se necessário.</w:t>
@@ -2504,10 +2858,24 @@
       <w:r>
         <w:rPr>
           <w:rFonts w:ascii="Arial" w:hAnsi="Arial" w:cs="Arial"/>
+          <w:sz w:val="22"/>
+          <w:szCs w:val="22"/>
           <w:lang w:val="sv-SE" w:eastAsia="en-US"/>
         </w:rPr>
         <w:tab/>
       </w:r>
+    </w:p>
+    <w:p>
+      <w:pPr>
+        <w:pStyle w:val="Corpodetexto"/>
+        <w:ind w:left="708"/>
+        <w:rPr>
+          <w:rFonts w:ascii="Arial" w:hAnsi="Arial" w:cs="Arial"/>
+          <w:sz w:val="22"/>
+          <w:szCs w:val="22"/>
+          <w:lang w:val="sv-SE" w:eastAsia="en-US"/>
+        </w:rPr>
+      </w:pPr>
     </w:p>
     <w:p>
       <w:pPr>
@@ -2526,6 +2894,7 @@
       <w:bookmarkStart w:id="20" w:name="_Toc208473846"/>
       <w:bookmarkStart w:id="21" w:name="_Toc23367723"/>
       <w:r>
+        <w:lastRenderedPageBreak/>
         <w:t>2. Documentação</w:t>
       </w:r>
       <w:bookmarkEnd w:id="19"/>
@@ -2569,29 +2938,12 @@
       <w:r>
         <w:rPr>
           <w:i/>
-          <w:iCs w:val="0"/>
         </w:rPr>
         <w:t>,</w:t>
       </w:r>
       <w:r>
         <w:t>para atender aos objetivos de qualidade estabelecidos para este projeto.</w:t>
       </w:r>
-    </w:p>
-    <w:p>
-      <w:pPr>
-        <w:pStyle w:val="Corpodetexto"/>
-        <w:rPr>
-          <w:lang w:val="sv-SE" w:eastAsia="en-US"/>
-        </w:rPr>
-      </w:pPr>
-    </w:p>
-    <w:p>
-      <w:pPr>
-        <w:pStyle w:val="Corpodetexto"/>
-        <w:rPr>
-          <w:lang w:val="sv-SE" w:eastAsia="en-US"/>
-        </w:rPr>
-      </w:pPr>
     </w:p>
     <w:p>
       <w:pPr>
@@ -2625,12 +2977,6 @@
         <w:gridCol w:w="4271"/>
       </w:tblGrid>
       <w:tr>
-        <w:tblPrEx>
-          <w:tblCellMar>
-            <w:top w:w="0" w:type="dxa"/>
-            <w:bottom w:w="0" w:type="dxa"/>
-          </w:tblCellMar>
-        </w:tblPrEx>
         <w:trPr>
           <w:trHeight w:val="377"/>
         </w:trPr>
@@ -2678,12 +3024,6 @@
         </w:tc>
       </w:tr>
       <w:tr>
-        <w:tblPrEx>
-          <w:tblCellMar>
-            <w:top w:w="0" w:type="dxa"/>
-            <w:bottom w:w="0" w:type="dxa"/>
-          </w:tblCellMar>
-        </w:tblPrEx>
         <w:trPr>
           <w:trHeight w:val="377"/>
         </w:trPr>
@@ -2700,13 +3040,39 @@
                 <w:szCs w:val="22"/>
               </w:rPr>
             </w:pPr>
-            <w:r>
-              <w:rPr>
-                <w:rFonts w:ascii="Arial" w:hAnsi="Arial" w:cs="Arial"/>
-                <w:sz w:val="22"/>
-                <w:szCs w:val="22"/>
-              </w:rPr>
-              <w:t>Template do Plano de Qualidade</w:t>
+            <w:proofErr w:type="spellStart"/>
+            <w:r>
+              <w:rPr>
+                <w:rFonts w:ascii="Arial" w:hAnsi="Arial" w:cs="Arial"/>
+                <w:sz w:val="22"/>
+                <w:szCs w:val="22"/>
+              </w:rPr>
+              <w:t>Template</w:t>
+            </w:r>
+            <w:proofErr w:type="spellEnd"/>
+            <w:r>
+              <w:rPr>
+                <w:rFonts w:ascii="Arial" w:hAnsi="Arial" w:cs="Arial"/>
+                <w:sz w:val="22"/>
+                <w:szCs w:val="22"/>
+              </w:rPr>
+              <w:t xml:space="preserve"> do Plano </w:t>
+            </w:r>
+            <w:r>
+              <w:rPr>
+                <w:rFonts w:ascii="Arial" w:hAnsi="Arial" w:cs="Arial"/>
+                <w:sz w:val="22"/>
+                <w:szCs w:val="22"/>
+              </w:rPr>
+              <w:t xml:space="preserve">de Garantia </w:t>
+            </w:r>
+            <w:r>
+              <w:rPr>
+                <w:rFonts w:ascii="Arial" w:hAnsi="Arial" w:cs="Arial"/>
+                <w:sz w:val="22"/>
+                <w:szCs w:val="22"/>
+              </w:rPr>
+              <w:t>de Qualidade</w:t>
             </w:r>
           </w:p>
         </w:tc>
@@ -2737,12 +3103,6 @@
         </w:tc>
       </w:tr>
       <w:tr>
-        <w:tblPrEx>
-          <w:tblCellMar>
-            <w:top w:w="0" w:type="dxa"/>
-            <w:bottom w:w="0" w:type="dxa"/>
-          </w:tblCellMar>
-        </w:tblPrEx>
         <w:trPr>
           <w:trHeight w:val="377"/>
         </w:trPr>
@@ -2760,6 +3120,7 @@
                 <w:lang w:eastAsia="en-US"/>
               </w:rPr>
             </w:pPr>
+            <w:proofErr w:type="spellStart"/>
             <w:r>
               <w:rPr>
                 <w:rFonts w:ascii="Arial" w:hAnsi="Arial" w:cs="Arial"/>
@@ -2767,7 +3128,17 @@
                 <w:szCs w:val="22"/>
                 <w:lang w:eastAsia="en-US"/>
               </w:rPr>
-              <w:t>Template da Planilha de</w:t>
+              <w:t>Template</w:t>
+            </w:r>
+            <w:proofErr w:type="spellEnd"/>
+            <w:r>
+              <w:rPr>
+                <w:rFonts w:ascii="Arial" w:hAnsi="Arial" w:cs="Arial"/>
+                <w:sz w:val="22"/>
+                <w:szCs w:val="22"/>
+                <w:lang w:eastAsia="en-US"/>
+              </w:rPr>
+              <w:t xml:space="preserve"> da Planilha de</w:t>
             </w:r>
             <w:r>
               <w:rPr>
@@ -2814,12 +3185,6 @@
         </w:tc>
       </w:tr>
       <w:tr>
-        <w:tblPrEx>
-          <w:tblCellMar>
-            <w:top w:w="0" w:type="dxa"/>
-            <w:bottom w:w="0" w:type="dxa"/>
-          </w:tblCellMar>
-        </w:tblPrEx>
         <w:trPr>
           <w:trHeight w:val="443"/>
         </w:trPr>
@@ -2847,6 +3212,44 @@
               <w:t>Guia para Elaboração do Diagrama de Caso de Uso</w:t>
             </w:r>
           </w:p>
+          <w:p>
+            <w:pPr>
+              <w:pStyle w:val="Corpodetexto"/>
+              <w:rPr>
+                <w:rFonts w:ascii="Arial" w:hAnsi="Arial" w:cs="Arial"/>
+                <w:sz w:val="22"/>
+                <w:szCs w:val="22"/>
+                <w:lang w:eastAsia="en-US"/>
+              </w:rPr>
+            </w:pPr>
+            <w:r>
+              <w:rPr>
+                <w:rFonts w:ascii="Arial" w:hAnsi="Arial" w:cs="Arial"/>
+                <w:sz w:val="22"/>
+                <w:szCs w:val="22"/>
+                <w:lang w:eastAsia="en-US"/>
+              </w:rPr>
+              <w:t>(</w:t>
+            </w:r>
+            <w:r>
+              <w:rPr>
+                <w:rFonts w:ascii="Arial" w:hAnsi="Arial" w:cs="Arial"/>
+                <w:sz w:val="22"/>
+                <w:szCs w:val="22"/>
+                <w:lang w:eastAsia="en-US"/>
+              </w:rPr>
+              <w:t>https://www.ibm.com/docs/pt-br/rsm/7.5.0?topic=diagrams-use-case</w:t>
+            </w:r>
+            <w:r>
+              <w:rPr>
+                <w:rFonts w:ascii="Arial" w:hAnsi="Arial" w:cs="Arial"/>
+                <w:sz w:val="22"/>
+                <w:szCs w:val="22"/>
+                <w:lang w:eastAsia="en-US"/>
+              </w:rPr>
+              <w:t>)</w:t>
+            </w:r>
+          </w:p>
         </w:tc>
         <w:tc>
           <w:tcPr>
@@ -2882,17 +3285,165 @@
                 <w:szCs w:val="22"/>
                 <w:shd w:val="clear" w:color="auto" w:fill="FFFFFF"/>
               </w:rPr>
-              <w:t>: 2021-03-05</w:t>
-            </w:r>
-            <w:r>
+              <w:t>: 2021-03-05 Versão 7.5</w:t>
+            </w:r>
+          </w:p>
+        </w:tc>
+      </w:tr>
+      <w:tr>
+        <w:trPr>
+          <w:trHeight w:val="443"/>
+        </w:trPr>
+        <w:tc>
+          <w:tcPr>
+            <w:tcW w:w="5387" w:type="dxa"/>
+          </w:tcPr>
+          <w:p>
+            <w:pPr>
+              <w:pStyle w:val="Corpodetexto"/>
+              <w:rPr>
+                <w:rFonts w:ascii="Arial" w:hAnsi="Arial" w:cs="Arial"/>
+                <w:sz w:val="22"/>
+                <w:szCs w:val="22"/>
+                <w:lang w:eastAsia="en-US"/>
+              </w:rPr>
+            </w:pPr>
+            <w:proofErr w:type="spellStart"/>
+            <w:r>
+              <w:rPr>
+                <w:rFonts w:ascii="Arial" w:hAnsi="Arial" w:cs="Arial"/>
+                <w:sz w:val="22"/>
+                <w:szCs w:val="22"/>
+                <w:lang w:eastAsia="en-US"/>
+              </w:rPr>
+              <w:t>Template</w:t>
+            </w:r>
+            <w:proofErr w:type="spellEnd"/>
+            <w:r>
+              <w:rPr>
+                <w:rFonts w:ascii="Arial" w:hAnsi="Arial" w:cs="Arial"/>
+                <w:sz w:val="22"/>
+                <w:szCs w:val="22"/>
+                <w:lang w:eastAsia="en-US"/>
+              </w:rPr>
+              <w:t xml:space="preserve"> de Registro de Avaliação de Qualidade</w:t>
+            </w:r>
+          </w:p>
+        </w:tc>
+        <w:tc>
+          <w:tcPr>
+            <w:tcW w:w="4271" w:type="dxa"/>
+          </w:tcPr>
+          <w:p>
+            <w:pPr>
+              <w:pStyle w:val="Corpodetexto"/>
               <w:rPr>
                 <w:rFonts w:ascii="Arial" w:hAnsi="Arial" w:cs="Arial"/>
                 <w:spacing w:val="2"/>
                 <w:sz w:val="22"/>
                 <w:szCs w:val="22"/>
+                <w:bdr w:val="none" w:sz="0" w:space="0" w:color="auto" w:frame="1"/>
                 <w:shd w:val="clear" w:color="auto" w:fill="FFFFFF"/>
               </w:rPr>
-              <w:t xml:space="preserve"> Versão 7.5</w:t>
+            </w:pPr>
+            <w:r>
+              <w:rPr>
+                <w:rFonts w:ascii="Arial" w:hAnsi="Arial" w:cs="Arial"/>
+                <w:spacing w:val="2"/>
+                <w:sz w:val="22"/>
+                <w:szCs w:val="22"/>
+                <w:bdr w:val="none" w:sz="0" w:space="0" w:color="auto" w:frame="1"/>
+                <w:shd w:val="clear" w:color="auto" w:fill="FFFFFF"/>
+              </w:rPr>
+              <w:t>Versão 1.0</w:t>
+            </w:r>
+          </w:p>
+        </w:tc>
+      </w:tr>
+      <w:tr>
+        <w:trPr>
+          <w:trHeight w:val="443"/>
+        </w:trPr>
+        <w:tc>
+          <w:tcPr>
+            <w:tcW w:w="5387" w:type="dxa"/>
+          </w:tcPr>
+          <w:p>
+            <w:pPr>
+              <w:pStyle w:val="Corpodetexto"/>
+              <w:rPr>
+                <w:rFonts w:ascii="Arial" w:hAnsi="Arial" w:cs="Arial"/>
+                <w:sz w:val="22"/>
+                <w:szCs w:val="22"/>
+                <w:lang w:eastAsia="en-US"/>
+              </w:rPr>
+            </w:pPr>
+            <w:proofErr w:type="spellStart"/>
+            <w:r>
+              <w:rPr>
+                <w:rFonts w:ascii="Arial" w:hAnsi="Arial" w:cs="Arial"/>
+                <w:sz w:val="22"/>
+                <w:szCs w:val="22"/>
+                <w:lang w:eastAsia="en-US"/>
+              </w:rPr>
+              <w:t>Template</w:t>
+            </w:r>
+            <w:proofErr w:type="spellEnd"/>
+            <w:r>
+              <w:rPr>
+                <w:rFonts w:ascii="Arial" w:hAnsi="Arial" w:cs="Arial"/>
+                <w:sz w:val="22"/>
+                <w:szCs w:val="22"/>
+                <w:lang w:eastAsia="en-US"/>
+              </w:rPr>
+              <w:t xml:space="preserve"> </w:t>
+            </w:r>
+            <w:r>
+              <w:rPr>
+                <w:rFonts w:ascii="Arial" w:hAnsi="Arial" w:cs="Arial"/>
+                <w:sz w:val="22"/>
+                <w:szCs w:val="22"/>
+                <w:lang w:eastAsia="en-US"/>
+              </w:rPr>
+              <w:t>da Planilha de</w:t>
+            </w:r>
+            <w:r>
+              <w:rPr>
+                <w:rFonts w:ascii="Arial" w:hAnsi="Arial" w:cs="Arial"/>
+                <w:sz w:val="22"/>
+                <w:szCs w:val="22"/>
+                <w:lang w:eastAsia="en-US"/>
+              </w:rPr>
+              <w:t xml:space="preserve"> Não Conformidades </w:t>
+            </w:r>
+          </w:p>
+        </w:tc>
+        <w:tc>
+          <w:tcPr>
+            <w:tcW w:w="4271" w:type="dxa"/>
+          </w:tcPr>
+          <w:p>
+            <w:pPr>
+              <w:pStyle w:val="Corpodetexto"/>
+              <w:rPr>
+                <w:rFonts w:ascii="Arial" w:hAnsi="Arial" w:cs="Arial"/>
+                <w:spacing w:val="2"/>
+                <w:sz w:val="22"/>
+                <w:szCs w:val="22"/>
+                <w:bdr w:val="none" w:sz="0" w:space="0" w:color="auto" w:frame="1"/>
+                <w:shd w:val="clear" w:color="auto" w:fill="FFFFFF"/>
+              </w:rPr>
+            </w:pPr>
+            <w:r>
+              <w:rPr>
+                <w:rFonts w:ascii="Arial" w:hAnsi="Arial" w:cs="Arial"/>
+                <w:spacing w:val="2"/>
+                <w:sz w:val="22"/>
+                <w:szCs w:val="22"/>
+                <w:bdr w:val="none" w:sz="0" w:space="0" w:color="auto" w:frame="1"/>
+                <w:shd w:val="clear" w:color="auto" w:fill="FFFFFF"/>
+              </w:rPr>
+              <w:t>Versão 1.0</w:t>
             </w:r>
           </w:p>
         </w:tc>
@@ -2910,11 +3461,50 @@
     <w:p>
       <w:pPr>
         <w:pStyle w:val="Corpodetexto"/>
-        <w:rPr>
-          <w:rFonts w:ascii="Arial" w:hAnsi="Arial" w:cs="Arial"/>
+        <w:ind w:left="708"/>
+        <w:rPr>
+          <w:rFonts w:ascii="Arial" w:hAnsi="Arial" w:cs="Arial"/>
+          <w:sz w:val="22"/>
+          <w:szCs w:val="22"/>
           <w:lang w:eastAsia="en-US"/>
         </w:rPr>
       </w:pPr>
+      <w:r>
+        <w:rPr>
+          <w:rFonts w:ascii="Arial" w:hAnsi="Arial" w:cs="Arial"/>
+          <w:sz w:val="22"/>
+          <w:szCs w:val="22"/>
+          <w:lang w:eastAsia="en-US"/>
+        </w:rPr>
+        <w:t>Repositório do projeto:</w:t>
+      </w:r>
+      <w:r>
+        <w:rPr>
+          <w:rFonts w:ascii="Arial" w:hAnsi="Arial" w:cs="Arial"/>
+          <w:sz w:val="22"/>
+          <w:szCs w:val="22"/>
+          <w:lang w:eastAsia="en-US"/>
+        </w:rPr>
+        <w:t xml:space="preserve"> </w:t>
+      </w:r>
+      <w:r>
+        <w:rPr>
+          <w:rFonts w:ascii="Arial" w:hAnsi="Arial" w:cs="Arial"/>
+          <w:sz w:val="22"/>
+          <w:szCs w:val="22"/>
+          <w:lang w:eastAsia="en-US"/>
+        </w:rPr>
+        <w:t>https://github.com/gabrielfjmeira/GarantiaDeQualidadeGOIT/tree/main</w:t>
+      </w:r>
+      <w:r>
+        <w:rPr>
+          <w:rFonts w:ascii="Arial" w:hAnsi="Arial" w:cs="Arial"/>
+          <w:sz w:val="22"/>
+          <w:szCs w:val="22"/>
+          <w:lang w:eastAsia="en-US"/>
+        </w:rPr>
+        <w:t>.</w:t>
+      </w:r>
     </w:p>
     <w:p>
       <w:pPr>
@@ -3226,13 +3816,37 @@
         <w:pStyle w:val="InfoBlue"/>
       </w:pPr>
       <w:r>
-        <w:t>Os Registros d</w:t>
+        <w:t xml:space="preserve">Os </w:t>
+      </w:r>
+      <w:r>
+        <w:t>r</w:t>
+      </w:r>
+      <w:r>
+        <w:t>egistros d</w:t>
       </w:r>
       <w:r>
         <w:t>as auditorias de</w:t>
       </w:r>
       <w:r>
-        <w:t xml:space="preserve"> Qualidade para o Projeto </w:t>
+        <w:t xml:space="preserve"> </w:t>
+      </w:r>
+      <w:r>
+        <w:t>q</w:t>
+      </w:r>
+      <w:r>
+        <w:t xml:space="preserve">ualidade </w:t>
+      </w:r>
+      <w:r>
+        <w:t>d</w:t>
+      </w:r>
+      <w:r>
+        <w:t xml:space="preserve">o </w:t>
+      </w:r>
+      <w:r>
+        <w:t>p</w:t>
+      </w:r>
+      <w:r>
+        <w:t xml:space="preserve">rojeto </w:t>
       </w:r>
       <w:r>
         <w:t>GO</w:t>
@@ -3259,10 +3873,65 @@
         <w:t>IT</w:t>
       </w:r>
       <w:r>
-        <w:t xml:space="preserve"> serão armazenados:</w:t>
-      </w:r>
-      <w:r>
-        <w:t xml:space="preserve"> &lt;indicar local de armazenamento&gt;</w:t>
+        <w:t xml:space="preserve"> </w:t>
+      </w:r>
+      <w:r>
+        <w:t xml:space="preserve">devem ser </w:t>
+      </w:r>
+      <w:r>
+        <w:t>armazenados</w:t>
+      </w:r>
+      <w:r>
+        <w:t xml:space="preserve"> no repositório</w:t>
+      </w:r>
+      <w:r>
+        <w:t>:</w:t>
+      </w:r>
+      <w:r>
+        <w:t xml:space="preserve"> </w:t>
+      </w:r>
+    </w:p>
+    <w:p>
+      <w:pPr>
+        <w:pStyle w:val="InfoBlue"/>
+      </w:pPr>
+      <w:hyperlink r:id="rId7" w:history="1">
+        <w:r>
+          <w:rPr>
+            <w:rStyle w:val="Hyperlink"/>
+            <w:color w:val="auto"/>
+            <w:u w:val="none"/>
+          </w:rPr>
+          <w:t>https://github.com/gabrielfjmeira/GarantiaDeQualidadeGOIT/tree/main/Documentação/Avaliação%20da%20Qualidade</w:t>
+        </w:r>
+      </w:hyperlink>
+      <w:r>
+        <w:t>.</w:t>
+      </w:r>
+      <w:r>
+        <w:tab/>
+      </w:r>
+    </w:p>
+    <w:p>
+      <w:pPr>
+        <w:pStyle w:val="Corpodetexto"/>
+        <w:rPr>
+          <w:lang w:val="sv-SE" w:eastAsia="en-US"/>
+        </w:rPr>
+      </w:pPr>
+    </w:p>
+    <w:p>
+      <w:pPr>
+        <w:pStyle w:val="Corpodetexto"/>
+        <w:rPr>
+          <w:lang w:val="sv-SE" w:eastAsia="en-US"/>
+        </w:rPr>
+      </w:pPr>
+      <w:r>
+        <w:rPr>
+          <w:lang w:val="sv-SE" w:eastAsia="en-US"/>
+        </w:rPr>
+        <w:tab/>
       </w:r>
     </w:p>
     <w:p>
@@ -3478,19 +4147,39 @@
                 <w:sz w:val="22"/>
                 <w:szCs w:val="22"/>
               </w:rPr>
-              <w:t>Baixa-</w:t>
-            </w:r>
-            <w:r>
+              <w:t>Baixa-Complexa</w:t>
+            </w:r>
+          </w:p>
+        </w:tc>
+        <w:tc>
+          <w:tcPr>
+            <w:tcW w:w="4747" w:type="dxa"/>
+            <w:shd w:val="clear" w:color="auto" w:fill="auto"/>
+          </w:tcPr>
+          <w:p>
+            <w:pPr>
+              <w:pStyle w:val="Ttulo-TPL"/>
+              <w:jc w:val="center"/>
               <w:rPr>
                 <w:b w:val="0"/>
                 <w:bCs w:val="0"/>
                 <w:sz w:val="22"/>
                 <w:szCs w:val="22"/>
               </w:rPr>
-              <w:t>Complexa</w:t>
-            </w:r>
-          </w:p>
-        </w:tc>
+            </w:pPr>
+            <w:r>
+              <w:rPr>
+                <w:b w:val="0"/>
+                <w:bCs w:val="0"/>
+                <w:sz w:val="22"/>
+                <w:szCs w:val="22"/>
+              </w:rPr>
+              <w:t>2 Dias</w:t>
+            </w:r>
+          </w:p>
+        </w:tc>
+      </w:tr>
+      <w:tr>
         <w:tc>
           <w:tcPr>
             <w:tcW w:w="4747" w:type="dxa"/>
@@ -3514,7 +4203,34 @@
                 <w:sz w:val="22"/>
                 <w:szCs w:val="22"/>
               </w:rPr>
-              <w:t>2 Dias</w:t>
+              <w:t>Intermediária-Simples</w:t>
+            </w:r>
+          </w:p>
+        </w:tc>
+        <w:tc>
+          <w:tcPr>
+            <w:tcW w:w="4747" w:type="dxa"/>
+            <w:shd w:val="clear" w:color="auto" w:fill="auto"/>
+          </w:tcPr>
+          <w:p>
+            <w:pPr>
+              <w:pStyle w:val="Ttulo-TPL"/>
+              <w:jc w:val="center"/>
+              <w:rPr>
+                <w:b w:val="0"/>
+                <w:bCs w:val="0"/>
+                <w:sz w:val="22"/>
+                <w:szCs w:val="22"/>
+              </w:rPr>
+            </w:pPr>
+            <w:r>
+              <w:rPr>
+                <w:b w:val="0"/>
+                <w:bCs w:val="0"/>
+                <w:sz w:val="22"/>
+                <w:szCs w:val="22"/>
+              </w:rPr>
+              <w:t>3 Dias</w:t>
             </w:r>
           </w:p>
         </w:tc>
@@ -3543,72 +4259,7 @@
                 <w:sz w:val="22"/>
                 <w:szCs w:val="22"/>
               </w:rPr>
-              <w:t>Intermediária-Simples</w:t>
-            </w:r>
-          </w:p>
-        </w:tc>
-        <w:tc>
-          <w:tcPr>
-            <w:tcW w:w="4747" w:type="dxa"/>
-            <w:shd w:val="clear" w:color="auto" w:fill="auto"/>
-          </w:tcPr>
-          <w:p>
-            <w:pPr>
-              <w:pStyle w:val="Ttulo-TPL"/>
-              <w:jc w:val="center"/>
-              <w:rPr>
-                <w:b w:val="0"/>
-                <w:bCs w:val="0"/>
-                <w:sz w:val="22"/>
-                <w:szCs w:val="22"/>
-              </w:rPr>
-            </w:pPr>
-            <w:r>
-              <w:rPr>
-                <w:b w:val="0"/>
-                <w:bCs w:val="0"/>
-                <w:sz w:val="22"/>
-                <w:szCs w:val="22"/>
-              </w:rPr>
-              <w:t>3 Dias</w:t>
-            </w:r>
-          </w:p>
-        </w:tc>
-      </w:tr>
-      <w:tr>
-        <w:tc>
-          <w:tcPr>
-            <w:tcW w:w="4747" w:type="dxa"/>
-            <w:shd w:val="clear" w:color="auto" w:fill="auto"/>
-          </w:tcPr>
-          <w:p>
-            <w:pPr>
-              <w:pStyle w:val="Ttulo-TPL"/>
-              <w:jc w:val="center"/>
-              <w:rPr>
-                <w:b w:val="0"/>
-                <w:bCs w:val="0"/>
-                <w:sz w:val="22"/>
-                <w:szCs w:val="22"/>
-              </w:rPr>
-            </w:pPr>
-            <w:r>
-              <w:rPr>
-                <w:b w:val="0"/>
-                <w:bCs w:val="0"/>
-                <w:sz w:val="22"/>
-                <w:szCs w:val="22"/>
-              </w:rPr>
-              <w:t>Intermediária</w:t>
-            </w:r>
-            <w:r>
-              <w:rPr>
-                <w:b w:val="0"/>
-                <w:bCs w:val="0"/>
-                <w:sz w:val="22"/>
-                <w:szCs w:val="22"/>
-              </w:rPr>
-              <w:t>-Complexa</w:t>
+              <w:t>Intermediária-Complexa</w:t>
             </w:r>
           </w:p>
         </w:tc>
@@ -3884,8 +4535,8 @@
       </w:pPr>
     </w:p>
     <w:sectPr>
-      <w:headerReference w:type="default" r:id="rId7"/>
-      <w:headerReference w:type="first" r:id="rId8"/>
+      <w:headerReference w:type="default" r:id="rId8"/>
+      <w:headerReference w:type="first" r:id="rId9"/>
       <w:pgSz w:w="11906" w:h="16838"/>
       <w:pgMar w:top="1418" w:right="1134" w:bottom="1418" w:left="1418" w:header="705" w:footer="709" w:gutter="0"/>
       <w:pgNumType w:start="0"/>
@@ -3943,22 +4594,19 @@
       <w:jc w:val="right"/>
     </w:pPr>
     <w:r>
-      <w:rPr>
-        <w:noProof/>
-      </w:rPr>
       <w:drawing>
-        <wp:anchor distT="0" distB="0" distL="114300" distR="114300" simplePos="0" relativeHeight="251657728" behindDoc="1" locked="0" layoutInCell="1" allowOverlap="1" wp14:anchorId="5A6B14D2" wp14:editId="7E9B8135">
+        <wp:anchor distT="0" distB="0" distL="114300" distR="114300" simplePos="0" relativeHeight="251658240" behindDoc="0" locked="0" layoutInCell="1" allowOverlap="1" wp14:anchorId="6FA89268" wp14:editId="6C139F3A">
           <wp:simplePos x="0" y="0"/>
           <wp:positionH relativeFrom="column">
-            <wp:posOffset>-514350</wp:posOffset>
+            <wp:posOffset>-500380</wp:posOffset>
           </wp:positionH>
           <wp:positionV relativeFrom="paragraph">
-            <wp:posOffset>-95250</wp:posOffset>
+            <wp:posOffset>-57150</wp:posOffset>
           </wp:positionV>
-          <wp:extent cx="1476375" cy="600075"/>
-          <wp:effectExtent l="0" t="0" r="0" b="0"/>
-          <wp:wrapNone/>
-          <wp:docPr id="3" name="Imagem 3"/>
+          <wp:extent cx="733527" cy="600159"/>
+          <wp:effectExtent l="0" t="0" r="0" b="9525"/>
+          <wp:wrapSquare wrapText="bothSides"/>
+          <wp:docPr id="1450662986" name="Imagem 1" descr="Uma imagem contendo Texto&#10;&#10;Descrição gerada automaticamente"/>
           <wp:cNvGraphicFramePr>
             <a:graphicFrameLocks xmlns:a="http://schemas.openxmlformats.org/drawingml/2006/main" noChangeAspect="1"/>
           </wp:cNvGraphicFramePr>
@@ -3966,10 +4614,8 @@
             <a:graphicData uri="http://schemas.openxmlformats.org/drawingml/2006/picture">
               <pic:pic xmlns:pic="http://schemas.openxmlformats.org/drawingml/2006/picture">
                 <pic:nvPicPr>
-                  <pic:cNvPr id="0" name="Picture 3"/>
-                  <pic:cNvPicPr>
-                    <a:picLocks noChangeAspect="1" noChangeArrowheads="1"/>
-                  </pic:cNvPicPr>
+                  <pic:cNvPr id="1450662986" name="Imagem 1" descr="Uma imagem contendo Texto&#10;&#10;Descrição gerada automaticamente"/>
+                  <pic:cNvPicPr/>
                 </pic:nvPicPr>
                 <pic:blipFill>
                   <a:blip r:embed="rId1">
@@ -3979,23 +4625,18 @@
                       </a:ext>
                     </a:extLst>
                   </a:blip>
-                  <a:srcRect/>
                   <a:stretch>
                     <a:fillRect/>
                   </a:stretch>
                 </pic:blipFill>
-                <pic:spPr bwMode="auto">
+                <pic:spPr>
                   <a:xfrm>
                     <a:off x="0" y="0"/>
-                    <a:ext cx="1476375" cy="600075"/>
+                    <a:ext cx="733527" cy="600159"/>
                   </a:xfrm>
                   <a:prstGeom prst="rect">
                     <a:avLst/>
                   </a:prstGeom>
-                  <a:noFill/>
-                  <a:ln>
-                    <a:noFill/>
-                  </a:ln>
                 </pic:spPr>
               </pic:pic>
             </a:graphicData>
@@ -4155,15 +4796,19 @@
       <w:pStyle w:val="Cabealho"/>
     </w:pPr>
     <w:r>
-      <w:rPr>
-        <w:rFonts w:ascii="Arial" w:hAnsi="Arial" w:cs="Arial"/>
-        <w:noProof/>
-      </w:rPr>
       <w:drawing>
-        <wp:inline distT="0" distB="0" distL="0" distR="0" wp14:anchorId="648F6A52" wp14:editId="5AAC93FA">
-          <wp:extent cx="1478280" cy="601980"/>
-          <wp:effectExtent l="0" t="0" r="0" b="0"/>
-          <wp:docPr id="1" name="Imagem 1"/>
+        <wp:anchor distT="0" distB="0" distL="114300" distR="114300" simplePos="0" relativeHeight="251660288" behindDoc="0" locked="0" layoutInCell="1" allowOverlap="1" wp14:anchorId="0A40C17E" wp14:editId="4B9A4143">
+          <wp:simplePos x="0" y="0"/>
+          <wp:positionH relativeFrom="column">
+            <wp:posOffset>-447675</wp:posOffset>
+          </wp:positionH>
+          <wp:positionV relativeFrom="paragraph">
+            <wp:posOffset>-162560</wp:posOffset>
+          </wp:positionV>
+          <wp:extent cx="733527" cy="600159"/>
+          <wp:effectExtent l="0" t="0" r="0" b="9525"/>
+          <wp:wrapSquare wrapText="bothSides"/>
+          <wp:docPr id="1502377182" name="Imagem 1502377182" descr="Uma imagem contendo Texto&#10;&#10;Descrição gerada automaticamente"/>
           <wp:cNvGraphicFramePr>
             <a:graphicFrameLocks xmlns:a="http://schemas.openxmlformats.org/drawingml/2006/main" noChangeAspect="1"/>
           </wp:cNvGraphicFramePr>
@@ -4171,10 +4816,8 @@
             <a:graphicData uri="http://schemas.openxmlformats.org/drawingml/2006/picture">
               <pic:pic xmlns:pic="http://schemas.openxmlformats.org/drawingml/2006/picture">
                 <pic:nvPicPr>
-                  <pic:cNvPr id="0" name="Picture 1"/>
-                  <pic:cNvPicPr>
-                    <a:picLocks noChangeAspect="1" noChangeArrowheads="1"/>
-                  </pic:cNvPicPr>
+                  <pic:cNvPr id="1450662986" name="Imagem 1" descr="Uma imagem contendo Texto&#10;&#10;Descrição gerada automaticamente"/>
+                  <pic:cNvPicPr/>
                 </pic:nvPicPr>
                 <pic:blipFill>
                   <a:blip r:embed="rId1">
@@ -4184,28 +4827,29 @@
                       </a:ext>
                     </a:extLst>
                   </a:blip>
-                  <a:srcRect/>
                   <a:stretch>
                     <a:fillRect/>
                   </a:stretch>
                 </pic:blipFill>
-                <pic:spPr bwMode="auto">
+                <pic:spPr>
                   <a:xfrm>
                     <a:off x="0" y="0"/>
-                    <a:ext cx="1478280" cy="601980"/>
+                    <a:ext cx="733527" cy="600159"/>
                   </a:xfrm>
                   <a:prstGeom prst="rect">
                     <a:avLst/>
                   </a:prstGeom>
-                  <a:noFill/>
-                  <a:ln>
-                    <a:noFill/>
-                  </a:ln>
                 </pic:spPr>
               </pic:pic>
             </a:graphicData>
           </a:graphic>
-        </wp:inline>
+          <wp14:sizeRelH relativeFrom="page">
+            <wp14:pctWidth>0</wp14:pctWidth>
+          </wp14:sizeRelH>
+          <wp14:sizeRelV relativeFrom="page">
+            <wp14:pctHeight>0</wp14:pctHeight>
+          </wp14:sizeRelV>
+        </wp:anchor>
       </w:drawing>
     </w:r>
   </w:p>
@@ -4358,7 +5002,7 @@
     <w:nsid w:val="4E38718E"/>
     <w:multiLevelType w:val="hybridMultilevel"/>
     <w:tmpl w:val="3D02FC8A"/>
-    <w:lvl w:ilvl="0">
+    <w:lvl w:ilvl="0" w:tplc="9704E8F2">
       <w:start w:val="2"/>
       <w:numFmt w:val="decimal"/>
       <w:lvlText w:val="%1"/>
@@ -4375,7 +5019,7 @@
         <w:sz w:val="24"/>
       </w:rPr>
     </w:lvl>
-    <w:lvl w:ilvl="1" w:tentative="1">
+    <w:lvl w:ilvl="1" w:tplc="38AED2C6" w:tentative="1">
       <w:start w:val="1"/>
       <w:numFmt w:val="lowerLetter"/>
       <w:lvlText w:val="%2."/>
@@ -4387,7 +5031,7 @@
         <w:ind w:left="1440" w:hanging="360"/>
       </w:pPr>
     </w:lvl>
-    <w:lvl w:ilvl="2" w:tentative="1">
+    <w:lvl w:ilvl="2" w:tplc="9DCAC01E" w:tentative="1">
       <w:start w:val="1"/>
       <w:numFmt w:val="lowerRoman"/>
       <w:lvlText w:val="%3."/>
@@ -4399,7 +5043,7 @@
         <w:ind w:left="2160" w:hanging="180"/>
       </w:pPr>
     </w:lvl>
-    <w:lvl w:ilvl="3" w:tentative="1">
+    <w:lvl w:ilvl="3" w:tplc="F5C2DEB6" w:tentative="1">
       <w:start w:val="1"/>
       <w:numFmt w:val="decimal"/>
       <w:lvlText w:val="%4."/>
@@ -4411,7 +5055,7 @@
         <w:ind w:left="2880" w:hanging="360"/>
       </w:pPr>
     </w:lvl>
-    <w:lvl w:ilvl="4" w:tentative="1">
+    <w:lvl w:ilvl="4" w:tplc="959C03EE" w:tentative="1">
       <w:start w:val="1"/>
       <w:numFmt w:val="lowerLetter"/>
       <w:lvlText w:val="%5."/>
@@ -4423,7 +5067,7 @@
         <w:ind w:left="3600" w:hanging="360"/>
       </w:pPr>
     </w:lvl>
-    <w:lvl w:ilvl="5" w:tentative="1">
+    <w:lvl w:ilvl="5" w:tplc="4060FD38" w:tentative="1">
       <w:start w:val="1"/>
       <w:numFmt w:val="lowerRoman"/>
       <w:lvlText w:val="%6."/>
@@ -4435,7 +5079,7 @@
         <w:ind w:left="4320" w:hanging="180"/>
       </w:pPr>
     </w:lvl>
-    <w:lvl w:ilvl="6" w:tentative="1">
+    <w:lvl w:ilvl="6" w:tplc="01BCD03C" w:tentative="1">
       <w:start w:val="1"/>
       <w:numFmt w:val="decimal"/>
       <w:lvlText w:val="%7."/>
@@ -4447,7 +5091,7 @@
         <w:ind w:left="5040" w:hanging="360"/>
       </w:pPr>
     </w:lvl>
-    <w:lvl w:ilvl="7" w:tentative="1">
+    <w:lvl w:ilvl="7" w:tplc="1228D822" w:tentative="1">
       <w:start w:val="1"/>
       <w:numFmt w:val="lowerLetter"/>
       <w:lvlText w:val="%8."/>
@@ -4459,7 +5103,7 @@
         <w:ind w:left="5760" w:hanging="360"/>
       </w:pPr>
     </w:lvl>
-    <w:lvl w:ilvl="8" w:tentative="1">
+    <w:lvl w:ilvl="8" w:tplc="32EAC944" w:tentative="1">
       <w:start w:val="1"/>
       <w:numFmt w:val="lowerRoman"/>
       <w:lvlText w:val="%9."/>
@@ -4655,6 +5299,50 @@
     <w:lsdException w:name="Subtitle" w:qFormat="1"/>
     <w:lsdException w:name="Strong" w:qFormat="1"/>
     <w:lsdException w:name="Emphasis" w:qFormat="1"/>
+    <w:lsdException w:name="Normal Table" w:semiHidden="1" w:unhideWhenUsed="1"/>
+    <w:lsdException w:name="Table Simple 1" w:semiHidden="1" w:unhideWhenUsed="1"/>
+    <w:lsdException w:name="Table Simple 2" w:semiHidden="1" w:unhideWhenUsed="1"/>
+    <w:lsdException w:name="Table Simple 3" w:semiHidden="1" w:unhideWhenUsed="1"/>
+    <w:lsdException w:name="Table Classic 1" w:semiHidden="1" w:unhideWhenUsed="1"/>
+    <w:lsdException w:name="Table Classic 2" w:semiHidden="1" w:unhideWhenUsed="1"/>
+    <w:lsdException w:name="Table Classic 3" w:semiHidden="1" w:unhideWhenUsed="1"/>
+    <w:lsdException w:name="Table Classic 4" w:semiHidden="1" w:unhideWhenUsed="1"/>
+    <w:lsdException w:name="Table Colorful 1" w:semiHidden="1" w:unhideWhenUsed="1"/>
+    <w:lsdException w:name="Table Colorful 2" w:semiHidden="1" w:unhideWhenUsed="1"/>
+    <w:lsdException w:name="Table Colorful 3" w:semiHidden="1" w:unhideWhenUsed="1"/>
+    <w:lsdException w:name="Table Columns 1" w:semiHidden="1" w:unhideWhenUsed="1"/>
+    <w:lsdException w:name="Table Columns 2" w:semiHidden="1" w:unhideWhenUsed="1"/>
+    <w:lsdException w:name="Table Columns 3" w:semiHidden="1" w:unhideWhenUsed="1"/>
+    <w:lsdException w:name="Table Columns 4" w:semiHidden="1" w:unhideWhenUsed="1"/>
+    <w:lsdException w:name="Table Columns 5" w:semiHidden="1" w:unhideWhenUsed="1"/>
+    <w:lsdException w:name="Table Grid 1" w:semiHidden="1" w:unhideWhenUsed="1"/>
+    <w:lsdException w:name="Table Grid 2" w:semiHidden="1" w:unhideWhenUsed="1"/>
+    <w:lsdException w:name="Table Grid 3" w:semiHidden="1" w:unhideWhenUsed="1"/>
+    <w:lsdException w:name="Table Grid 4" w:semiHidden="1" w:unhideWhenUsed="1"/>
+    <w:lsdException w:name="Table Grid 5" w:semiHidden="1" w:unhideWhenUsed="1"/>
+    <w:lsdException w:name="Table Grid 6" w:semiHidden="1" w:unhideWhenUsed="1"/>
+    <w:lsdException w:name="Table Grid 7" w:semiHidden="1" w:unhideWhenUsed="1"/>
+    <w:lsdException w:name="Table Grid 8" w:semiHidden="1" w:unhideWhenUsed="1"/>
+    <w:lsdException w:name="Table List 1" w:semiHidden="1" w:unhideWhenUsed="1"/>
+    <w:lsdException w:name="Table List 2" w:semiHidden="1" w:unhideWhenUsed="1"/>
+    <w:lsdException w:name="Table List 3" w:semiHidden="1" w:unhideWhenUsed="1"/>
+    <w:lsdException w:name="Table List 4" w:semiHidden="1" w:unhideWhenUsed="1"/>
+    <w:lsdException w:name="Table List 5" w:semiHidden="1" w:unhideWhenUsed="1"/>
+    <w:lsdException w:name="Table List 6" w:semiHidden="1" w:unhideWhenUsed="1"/>
+    <w:lsdException w:name="Table List 7" w:semiHidden="1" w:unhideWhenUsed="1"/>
+    <w:lsdException w:name="Table List 8" w:semiHidden="1" w:unhideWhenUsed="1"/>
+    <w:lsdException w:name="Table 3D effects 1" w:semiHidden="1" w:unhideWhenUsed="1"/>
+    <w:lsdException w:name="Table 3D effects 2" w:semiHidden="1" w:unhideWhenUsed="1"/>
+    <w:lsdException w:name="Table 3D effects 3" w:semiHidden="1" w:unhideWhenUsed="1"/>
+    <w:lsdException w:name="Table Contemporary" w:semiHidden="1" w:unhideWhenUsed="1"/>
+    <w:lsdException w:name="Table Elegant" w:semiHidden="1" w:unhideWhenUsed="1"/>
+    <w:lsdException w:name="Table Professional" w:semiHidden="1" w:unhideWhenUsed="1"/>
+    <w:lsdException w:name="Table Subtle 1" w:semiHidden="1" w:unhideWhenUsed="1"/>
+    <w:lsdException w:name="Table Subtle 2" w:semiHidden="1" w:unhideWhenUsed="1"/>
+    <w:lsdException w:name="Table Web 1" w:semiHidden="1" w:unhideWhenUsed="1"/>
+    <w:lsdException w:name="Table Web 2" w:semiHidden="1" w:unhideWhenUsed="1"/>
+    <w:lsdException w:name="Table Web 3" w:semiHidden="1" w:unhideWhenUsed="1"/>
+    <w:lsdException w:name="Table Theme" w:semiHidden="1" w:unhideWhenUsed="1"/>
     <w:lsdException w:name="Placeholder Text" w:semiHidden="1" w:uiPriority="99"/>
     <w:lsdException w:name="No Spacing" w:uiPriority="1" w:qFormat="1"/>
     <w:lsdException w:name="Light Shading" w:uiPriority="60"/>
@@ -5072,11 +5760,15 @@
   </w:style>
   <w:style w:type="character" w:default="1" w:styleId="Fontepargpadro">
     <w:name w:val="Default Paragraph Font"/>
+    <w:uiPriority w:val="1"/>
     <w:semiHidden/>
+    <w:unhideWhenUsed/>
   </w:style>
   <w:style w:type="table" w:default="1" w:styleId="Tabelanormal">
     <w:name w:val="Normal Table"/>
+    <w:uiPriority w:val="99"/>
     <w:semiHidden/>
+    <w:unhideWhenUsed/>
     <w:tblPr>
       <w:tblInd w:w="0" w:type="dxa"/>
       <w:tblCellMar>
@@ -5089,7 +5781,9 @@
   </w:style>
   <w:style w:type="numbering" w:default="1" w:styleId="Semlista">
     <w:name w:val="No List"/>
+    <w:uiPriority w:val="99"/>
     <w:semiHidden/>
+    <w:unhideWhenUsed/>
   </w:style>
   <w:style w:type="paragraph" w:styleId="Cabealho">
     <w:name w:val="header"/>
@@ -5313,7 +6007,7 @@
     <w:next w:val="Corpodetexto"/>
     <w:link w:val="InfoBlueChar"/>
     <w:autoRedefine/>
-    <w:rsid w:val="009D666E"/>
+    <w:rsid w:val="00332B02"/>
     <w:pPr>
       <w:widowControl w:val="0"/>
       <w:tabs>
@@ -5361,6 +6055,7 @@
   <w:style w:type="paragraph" w:customStyle="1" w:styleId="Ttulo-TPL">
     <w:name w:val="Título-TPL"/>
     <w:basedOn w:val="Ttulo1"/>
+    <w:link w:val="Ttulo-TPLChar"/>
     <w:qFormat/>
     <w:rsid w:val="005F3E96"/>
     <w:pPr>
@@ -5420,6 +6115,7 @@
   <w:style w:type="paragraph" w:customStyle="1" w:styleId="Comentario-TPL">
     <w:name w:val="Comentario-TPL"/>
     <w:basedOn w:val="InfoBlue"/>
+    <w:link w:val="Comentario-TPLChar"/>
     <w:qFormat/>
     <w:rsid w:val="00A40F45"/>
   </w:style>
@@ -5449,7 +6145,7 @@
   <w:style w:type="character" w:customStyle="1" w:styleId="InfoBlueChar">
     <w:name w:val="InfoBlue Char"/>
     <w:link w:val="InfoBlue"/>
-    <w:rsid w:val="009D666E"/>
+    <w:rsid w:val="00332B02"/>
     <w:rPr>
       <w:rFonts w:ascii="Arial" w:hAnsi="Arial" w:cs="Arial"/>
       <w:iCs/>
@@ -5493,6 +6189,52 @@
       <w:sz w:val="24"/>
       <w:szCs w:val="24"/>
       <w:lang w:val="en-US" w:eastAsia="en-US"/>
+    </w:rPr>
+  </w:style>
+  <w:style w:type="paragraph" w:styleId="Subttulo">
+    <w:name w:val="Subtitle"/>
+    <w:basedOn w:val="Normal"/>
+    <w:next w:val="Normal"/>
+    <w:link w:val="SubttuloChar"/>
+    <w:qFormat/>
+    <w:rsid w:val="00A83B4C"/>
+    <w:pPr>
+      <w:numPr>
+        <w:ilvl w:val="1"/>
+      </w:numPr>
+      <w:spacing w:after="160"/>
+    </w:pPr>
+    <w:rPr>
+      <w:rFonts w:asciiTheme="minorHAnsi" w:eastAsiaTheme="minorEastAsia" w:hAnsiTheme="minorHAnsi" w:cstheme="minorBidi"/>
+      <w:color w:val="5A5A5A" w:themeColor="text1" w:themeTint="A5"/>
+      <w:spacing w:val="15"/>
+      <w:sz w:val="22"/>
+      <w:szCs w:val="22"/>
+    </w:rPr>
+  </w:style>
+  <w:style w:type="character" w:customStyle="1" w:styleId="SubttuloChar">
+    <w:name w:val="Subtítulo Char"/>
+    <w:basedOn w:val="Fontepargpadro"/>
+    <w:link w:val="Subttulo"/>
+    <w:rsid w:val="00A83B4C"/>
+    <w:rPr>
+      <w:rFonts w:asciiTheme="minorHAnsi" w:eastAsiaTheme="minorEastAsia" w:hAnsiTheme="minorHAnsi" w:cstheme="minorBidi"/>
+      <w:color w:val="5A5A5A" w:themeColor="text1" w:themeTint="A5"/>
+      <w:spacing w:val="15"/>
+      <w:sz w:val="22"/>
+      <w:szCs w:val="22"/>
+    </w:rPr>
+  </w:style>
+  <w:style w:type="character" w:styleId="MenoPendente">
+    <w:name w:val="Unresolved Mention"/>
+    <w:basedOn w:val="Fontepargpadro"/>
+    <w:uiPriority w:val="99"/>
+    <w:semiHidden/>
+    <w:unhideWhenUsed/>
+    <w:rsid w:val="00CA04F9"/>
+    <w:rPr>
+      <w:color w:val="605E5C"/>
+      <w:shd w:val="clear" w:color="auto" w:fill="E1DFDD"/>
     </w:rPr>
   </w:style>
 </w:styles>

</xml_diff>

<commit_message>
Plano de Garantia de Qualidade - v1.2
</commit_message>
<xml_diff>
--- a/Documentação/Plano de Qualidade/Plano_de_Garantia_da_Qualidade - GOIT.docx
+++ b/Documentação/Plano de Qualidade/Plano_de_Garantia_da_Qualidade - GOIT.docx
@@ -202,6 +202,7 @@
           </mc:Fallback>
         </mc:AlternateContent>
       </w:r>
+      <w:proofErr w:type="gramStart"/>
       <w:r>
         <w:rPr>
           <w:rFonts w:ascii="Arial" w:hAnsi="Arial" w:cs="Arial"/>
@@ -214,6 +215,7 @@
         </w:rPr>
         <w:t>IT</w:t>
       </w:r>
+      <w:proofErr w:type="gramEnd"/>
     </w:p>
     <w:p>
       <w:pPr>
@@ -314,7 +316,7 @@
           <w:sz w:val="40"/>
           <w:szCs w:val="40"/>
         </w:rPr>
-        <w:t>1</w:t>
+        <w:t>2</w:t>
       </w:r>
     </w:p>
     <w:p>
@@ -2475,6 +2477,7 @@
           <w:p>
             <w:pPr>
               <w:pStyle w:val="InfoBlue"/>
+              <w:ind w:left="0"/>
             </w:pPr>
             <w:r>
               <w:t>1.0</w:t>
@@ -3915,6 +3918,27 @@
     <w:p>
       <w:pPr>
         <w:pStyle w:val="Corpodetexto"/>
+        <w:ind w:left="708"/>
+        <w:rPr>
+          <w:rFonts w:ascii="Arial" w:hAnsi="Arial" w:cs="Arial"/>
+          <w:sz w:val="22"/>
+          <w:szCs w:val="22"/>
+          <w:lang w:val="sv-SE" w:eastAsia="en-US"/>
+        </w:rPr>
+      </w:pPr>
+      <w:r>
+        <w:rPr>
+          <w:rFonts w:ascii="Arial" w:hAnsi="Arial" w:cs="Arial"/>
+          <w:sz w:val="22"/>
+          <w:szCs w:val="22"/>
+          <w:lang w:val="sv-SE" w:eastAsia="en-US"/>
+        </w:rPr>
+        <w:t xml:space="preserve">A equipe avaliadora precisa enviar a planilha de não conformidades para o seguinte email: meira.gabriel@tecpuc.com.br. </w:t>
+      </w:r>
+    </w:p>
+    <w:p>
+      <w:pPr>
+        <w:pStyle w:val="Corpodetexto"/>
         <w:rPr>
           <w:lang w:val="sv-SE" w:eastAsia="en-US"/>
         </w:rPr>
@@ -4517,7 +4541,34 @@
           <w:szCs w:val="22"/>
           <w:lang w:val="sv-SE" w:eastAsia="en-US"/>
         </w:rPr>
-        <w:t>Gabriel Felipe Jess Meira (meira.gabriel@tecpuc.com.br).</w:t>
+        <w:t>Regina Fabia Lopes de Albuquerque</w:t>
+      </w:r>
+      <w:r>
+        <w:rPr>
+          <w:rFonts w:ascii="Arial" w:hAnsi="Arial" w:cs="Arial"/>
+          <w:sz w:val="22"/>
+          <w:szCs w:val="22"/>
+          <w:lang w:val="sv-SE" w:eastAsia="en-US"/>
+        </w:rPr>
+        <w:t xml:space="preserve"> </w:t>
+      </w:r>
+      <w:r>
+        <w:rPr>
+          <w:rFonts w:ascii="Arial" w:hAnsi="Arial" w:cs="Arial"/>
+          <w:sz w:val="22"/>
+          <w:szCs w:val="22"/>
+          <w:lang w:val="sv-SE" w:eastAsia="en-US"/>
+        </w:rPr>
+        <w:t>(</w:t>
+      </w:r>
+      <w:r>
+        <w:rPr>
+          <w:rFonts w:ascii="Arial" w:hAnsi="Arial" w:cs="Arial"/>
+          <w:sz w:val="22"/>
+          <w:szCs w:val="22"/>
+          <w:lang w:val="sv-SE" w:eastAsia="en-US"/>
+        </w:rPr>
+        <w:t>regina.fabia@pucpr.br).</w:t>
       </w:r>
     </w:p>
     <w:bookmarkEnd w:id="27"/>
@@ -4594,6 +4645,9 @@
       <w:jc w:val="right"/>
     </w:pPr>
     <w:r>
+      <w:rPr>
+        <w:noProof/>
+      </w:rPr>
       <w:drawing>
         <wp:anchor distT="0" distB="0" distL="114300" distR="114300" simplePos="0" relativeHeight="251658240" behindDoc="0" locked="0" layoutInCell="1" allowOverlap="1" wp14:anchorId="6FA89268" wp14:editId="6C139F3A">
           <wp:simplePos x="0" y="0"/>
@@ -4796,6 +4850,9 @@
       <w:pStyle w:val="Cabealho"/>
     </w:pPr>
     <w:r>
+      <w:rPr>
+        <w:noProof/>
+      </w:rPr>
       <w:drawing>
         <wp:anchor distT="0" distB="0" distL="114300" distR="114300" simplePos="0" relativeHeight="251660288" behindDoc="0" locked="0" layoutInCell="1" allowOverlap="1" wp14:anchorId="0A40C17E" wp14:editId="4B9A4143">
           <wp:simplePos x="0" y="0"/>

</xml_diff>